<commit_message>
Vídeo da sprint e atualização do backlog
</commit_message>
<xml_diff>
--- a/Documentos/Backlog/Sprint_2.docx
+++ b/Documentos/Backlog/Sprint_2.docx
@@ -5,11 +5,6 @@
     <w:p>
       <w:pPr>
         <w:pStyle w:val="Default"/>
-      </w:pPr>
-    </w:p>
-    <w:p>
-      <w:pPr>
-        <w:pStyle w:val="Default"/>
         <w:jc w:val="center"/>
       </w:pPr>
       <w:proofErr w:type="spellStart"/>
@@ -244,6 +239,29 @@
         </w:rPr>
         <w:t xml:space="preserve">Detalhes: </w:t>
       </w:r>
+      <w:r>
+        <w:rPr>
+          <w:sz w:val="23"/>
+          <w:szCs w:val="23"/>
+        </w:rPr>
+        <w:t xml:space="preserve">Criação de gráfico de </w:t>
+      </w:r>
+      <w:proofErr w:type="spellStart"/>
+      <w:r>
+        <w:rPr>
+          <w:sz w:val="23"/>
+          <w:szCs w:val="23"/>
+        </w:rPr>
+        <w:t>burndown</w:t>
+      </w:r>
+      <w:proofErr w:type="spellEnd"/>
+      <w:r>
+        <w:rPr>
+          <w:sz w:val="23"/>
+          <w:szCs w:val="23"/>
+        </w:rPr>
+        <w:t xml:space="preserve"> como ferramenta administrativa para controle das atividades do projeto.</w:t>
+      </w:r>
     </w:p>
     <w:p/>
     <w:p>
@@ -302,6 +320,27 @@
         </w:rPr>
         <w:t xml:space="preserve">Detalhes: </w:t>
       </w:r>
+      <w:r>
+        <w:rPr>
+          <w:sz w:val="23"/>
+          <w:szCs w:val="23"/>
+        </w:rPr>
+        <w:t>Criação d</w:t>
+      </w:r>
+      <w:r>
+        <w:rPr>
+          <w:sz w:val="23"/>
+          <w:szCs w:val="23"/>
+        </w:rPr>
+        <w:t>o backlog</w:t>
+      </w:r>
+      <w:r>
+        <w:rPr>
+          <w:sz w:val="23"/>
+          <w:szCs w:val="23"/>
+        </w:rPr>
+        <w:t xml:space="preserve"> como ferramenta administrativa para controle das atividades do projeto.</w:t>
+      </w:r>
     </w:p>
     <w:p/>
     <w:p>
@@ -460,10 +499,100 @@
           <w:sz w:val="23"/>
           <w:szCs w:val="23"/>
         </w:rPr>
+        <w:t>Detalhes:</w:t>
+      </w:r>
+      <w:r>
+        <w:rPr>
+          <w:b/>
+          <w:bCs/>
+          <w:sz w:val="23"/>
+          <w:szCs w:val="23"/>
+        </w:rPr>
+        <w:t xml:space="preserve"> </w:t>
+      </w:r>
+      <w:r>
+        <w:rPr>
+          <w:sz w:val="23"/>
+          <w:szCs w:val="23"/>
+        </w:rPr>
+        <w:t>P</w:t>
+      </w:r>
+      <w:r>
+        <w:t>adronização das cores que compõem o modelo de interface.</w:t>
+      </w:r>
+    </w:p>
+    <w:p/>
+    <w:p>
+      <w:pPr>
+        <w:pStyle w:val="Default"/>
+        <w:jc w:val="center"/>
+        <w:rPr>
+          <w:b/>
+          <w:bCs/>
+          <w:sz w:val="28"/>
+          <w:szCs w:val="28"/>
+        </w:rPr>
+      </w:pPr>
+      <w:r>
+        <w:rPr>
+          <w:b/>
+          <w:bCs/>
+          <w:sz w:val="28"/>
+          <w:szCs w:val="28"/>
+        </w:rPr>
+        <w:t>F</w:t>
+      </w:r>
+      <w:r>
+        <w:rPr>
+          <w:b/>
+          <w:bCs/>
+          <w:sz w:val="28"/>
+          <w:szCs w:val="28"/>
+        </w:rPr>
+        <w:t>ormulário de cadastro</w:t>
+      </w:r>
+    </w:p>
+    <w:p>
+      <w:pPr>
+        <w:pStyle w:val="Default"/>
+        <w:rPr>
+          <w:sz w:val="22"/>
+          <w:szCs w:val="22"/>
+        </w:rPr>
+      </w:pPr>
+      <w:r>
+        <w:rPr>
+          <w:b/>
+          <w:bCs/>
+          <w:sz w:val="23"/>
+          <w:szCs w:val="23"/>
+        </w:rPr>
+        <w:t xml:space="preserve">Prioridade: </w:t>
+      </w:r>
+      <w:r>
+        <w:rPr>
+          <w:sz w:val="22"/>
+          <w:szCs w:val="22"/>
+        </w:rPr>
+        <w:t xml:space="preserve">Alta </w:t>
+      </w:r>
+    </w:p>
+    <w:p>
+      <w:r>
+        <w:rPr>
+          <w:b/>
+          <w:bCs/>
+          <w:sz w:val="23"/>
+          <w:szCs w:val="23"/>
+        </w:rPr>
         <w:t xml:space="preserve">Detalhes: </w:t>
       </w:r>
       <w:r>
-        <w:t>Correção de erros de posicionamento de elementos do Dashboard, em algumas situações aparecem desvios indesejados</w:t>
+        <w:rPr>
+          <w:sz w:val="23"/>
+          <w:szCs w:val="23"/>
+        </w:rPr>
+        <w:t>Formulário utilizado para cadastro de novos usuários</w:t>
       </w:r>
       <w:r>
         <w:t>.</w:t>
@@ -488,16 +617,16 @@
           <w:sz w:val="28"/>
           <w:szCs w:val="28"/>
         </w:rPr>
-        <w:t>F</w:t>
-      </w:r>
-      <w:r>
-        <w:rPr>
-          <w:b/>
-          <w:bCs/>
-          <w:sz w:val="28"/>
-          <w:szCs w:val="28"/>
-        </w:rPr>
-        <w:t>ormulário de cadastro</w:t>
+        <w:t>P</w:t>
+      </w:r>
+      <w:r>
+        <w:rPr>
+          <w:b/>
+          <w:bCs/>
+          <w:sz w:val="28"/>
+          <w:szCs w:val="28"/>
+        </w:rPr>
+        <w:t>ágina de autenticação</w:t>
       </w:r>
     </w:p>
     <w:p>
@@ -536,7 +665,10 @@
         <w:t xml:space="preserve">Detalhes: </w:t>
       </w:r>
       <w:r>
-        <w:t>Modelagem de dados criada para melhor entendimento do banco de dados.</w:t>
+        <w:t>Implementar o formulário de cadastro</w:t>
+      </w:r>
+      <w:r>
+        <w:t>.</w:t>
       </w:r>
     </w:p>
     <w:p/>
@@ -558,16 +690,16 @@
           <w:sz w:val="28"/>
           <w:szCs w:val="28"/>
         </w:rPr>
-        <w:t>P</w:t>
-      </w:r>
-      <w:r>
-        <w:rPr>
-          <w:b/>
-          <w:bCs/>
-          <w:sz w:val="28"/>
-          <w:szCs w:val="28"/>
-        </w:rPr>
-        <w:t>ágina de autenticação</w:t>
+        <w:t>B</w:t>
+      </w:r>
+      <w:r>
+        <w:rPr>
+          <w:b/>
+          <w:bCs/>
+          <w:sz w:val="28"/>
+          <w:szCs w:val="28"/>
+        </w:rPr>
+        <w:t>anner rotativo</w:t>
       </w:r>
     </w:p>
     <w:p>
@@ -603,10 +735,93 @@
           <w:sz w:val="23"/>
           <w:szCs w:val="23"/>
         </w:rPr>
+        <w:t>Detalhes:</w:t>
+      </w:r>
+      <w:r>
+        <w:rPr>
+          <w:b/>
+          <w:bCs/>
+          <w:sz w:val="23"/>
+          <w:szCs w:val="23"/>
+        </w:rPr>
+        <w:t xml:space="preserve"> </w:t>
+      </w:r>
+      <w:r>
+        <w:rPr>
+          <w:sz w:val="23"/>
+          <w:szCs w:val="23"/>
+        </w:rPr>
+        <w:t>Utilizado para amostragem em sequência dos artigos informativos que o usuário terá acesso.</w:t>
+      </w:r>
+    </w:p>
+    <w:p/>
+    <w:p>
+      <w:pPr>
+        <w:pStyle w:val="Default"/>
+        <w:jc w:val="center"/>
+        <w:rPr>
+          <w:b/>
+          <w:bCs/>
+          <w:sz w:val="28"/>
+          <w:szCs w:val="28"/>
+        </w:rPr>
+      </w:pPr>
+      <w:r>
+        <w:rPr>
+          <w:b/>
+          <w:bCs/>
+          <w:sz w:val="28"/>
+          <w:szCs w:val="28"/>
+        </w:rPr>
+        <w:t>G</w:t>
+      </w:r>
+      <w:r>
+        <w:rPr>
+          <w:b/>
+          <w:bCs/>
+          <w:sz w:val="28"/>
+          <w:szCs w:val="28"/>
+        </w:rPr>
+        <w:t>ráfico velocímetro</w:t>
+      </w:r>
+    </w:p>
+    <w:p>
+      <w:pPr>
+        <w:pStyle w:val="Default"/>
+        <w:rPr>
+          <w:sz w:val="22"/>
+          <w:szCs w:val="22"/>
+        </w:rPr>
+      </w:pPr>
+      <w:r>
+        <w:rPr>
+          <w:b/>
+          <w:bCs/>
+          <w:sz w:val="23"/>
+          <w:szCs w:val="23"/>
+        </w:rPr>
+        <w:t xml:space="preserve">Prioridade: </w:t>
+      </w:r>
+      <w:r>
+        <w:rPr>
+          <w:sz w:val="22"/>
+          <w:szCs w:val="22"/>
+        </w:rPr>
+        <w:t xml:space="preserve">Alta </w:t>
+      </w:r>
+    </w:p>
+    <w:p>
+      <w:r>
+        <w:rPr>
+          <w:b/>
+          <w:bCs/>
+          <w:sz w:val="23"/>
+          <w:szCs w:val="23"/>
+        </w:rPr>
         <w:t xml:space="preserve">Detalhes: </w:t>
       </w:r>
       <w:r>
-        <w:t>Implementar o formulário de cadastro</w:t>
+        <w:t>Seção do dashboard onde será apresentado o valor atual do score do usuário</w:t>
       </w:r>
       <w:r>
         <w:t>.</w:t>
@@ -631,16 +846,16 @@
           <w:sz w:val="28"/>
           <w:szCs w:val="28"/>
         </w:rPr>
-        <w:t>B</w:t>
-      </w:r>
-      <w:r>
-        <w:rPr>
-          <w:b/>
-          <w:bCs/>
-          <w:sz w:val="28"/>
-          <w:szCs w:val="28"/>
-        </w:rPr>
-        <w:t>anner rotativo</w:t>
+        <w:t>A</w:t>
+      </w:r>
+      <w:r>
+        <w:rPr>
+          <w:b/>
+          <w:bCs/>
+          <w:sz w:val="28"/>
+          <w:szCs w:val="28"/>
+        </w:rPr>
+        <w:t>juste de posicionamento das seções do dashboard</w:t>
       </w:r>
     </w:p>
     <w:p>
@@ -676,162 +891,12 @@
           <w:sz w:val="23"/>
           <w:szCs w:val="23"/>
         </w:rPr>
-        <w:t>Detalhes:</w:t>
-      </w:r>
-    </w:p>
-    <w:p/>
-    <w:p>
-      <w:pPr>
-        <w:pStyle w:val="Default"/>
-        <w:jc w:val="center"/>
-        <w:rPr>
-          <w:b/>
-          <w:bCs/>
-          <w:sz w:val="28"/>
-          <w:szCs w:val="28"/>
-        </w:rPr>
-      </w:pPr>
-      <w:r>
-        <w:rPr>
-          <w:b/>
-          <w:bCs/>
-          <w:sz w:val="28"/>
-          <w:szCs w:val="28"/>
-        </w:rPr>
-        <w:t>G</w:t>
-      </w:r>
-      <w:r>
-        <w:rPr>
-          <w:b/>
-          <w:bCs/>
-          <w:sz w:val="28"/>
-          <w:szCs w:val="28"/>
-        </w:rPr>
-        <w:t>ráfico velocímetro</w:t>
-      </w:r>
-    </w:p>
-    <w:p>
-      <w:pPr>
-        <w:pStyle w:val="Default"/>
-        <w:rPr>
-          <w:sz w:val="22"/>
-          <w:szCs w:val="22"/>
-        </w:rPr>
-      </w:pPr>
-      <w:r>
-        <w:rPr>
-          <w:b/>
-          <w:bCs/>
-          <w:sz w:val="23"/>
-          <w:szCs w:val="23"/>
-        </w:rPr>
-        <w:t xml:space="preserve">Prioridade: </w:t>
-      </w:r>
-      <w:r>
-        <w:rPr>
-          <w:sz w:val="22"/>
-          <w:szCs w:val="22"/>
-        </w:rPr>
-        <w:t xml:space="preserve">Alta </w:t>
-      </w:r>
-    </w:p>
-    <w:p>
-      <w:r>
-        <w:rPr>
-          <w:b/>
-          <w:bCs/>
-          <w:sz w:val="23"/>
-          <w:szCs w:val="23"/>
-        </w:rPr>
         <w:t xml:space="preserve">Detalhes: </w:t>
       </w:r>
       <w:r>
-        <w:t>Deixá-lo funcional</w:t>
-      </w:r>
-      <w:r>
-        <w:t>.</w:t>
-      </w:r>
-    </w:p>
-    <w:p/>
-    <w:p>
-      <w:pPr>
-        <w:pStyle w:val="Default"/>
-        <w:jc w:val="center"/>
-        <w:rPr>
-          <w:b/>
-          <w:bCs/>
-          <w:sz w:val="28"/>
-          <w:szCs w:val="28"/>
-        </w:rPr>
-      </w:pPr>
-      <w:r>
-        <w:rPr>
-          <w:b/>
-          <w:bCs/>
-          <w:sz w:val="28"/>
-          <w:szCs w:val="28"/>
-        </w:rPr>
-        <w:lastRenderedPageBreak/>
-        <w:t>A</w:t>
-      </w:r>
-      <w:r>
-        <w:rPr>
-          <w:b/>
-          <w:bCs/>
-          <w:sz w:val="28"/>
-          <w:szCs w:val="28"/>
-        </w:rPr>
-        <w:t>juste de posicionamento das seções do dashboard</w:t>
-      </w:r>
-    </w:p>
-    <w:p>
-      <w:pPr>
-        <w:pStyle w:val="Default"/>
-        <w:rPr>
-          <w:sz w:val="22"/>
-          <w:szCs w:val="22"/>
-        </w:rPr>
-      </w:pPr>
-      <w:r>
-        <w:rPr>
-          <w:b/>
-          <w:bCs/>
-          <w:sz w:val="23"/>
-          <w:szCs w:val="23"/>
-        </w:rPr>
-        <w:t xml:space="preserve">Prioridade: </w:t>
-      </w:r>
-      <w:r>
-        <w:rPr>
-          <w:sz w:val="22"/>
-          <w:szCs w:val="22"/>
-        </w:rPr>
-        <w:t xml:space="preserve">Alta </w:t>
-      </w:r>
-    </w:p>
-    <w:p>
-      <w:r>
-        <w:rPr>
-          <w:b/>
-          <w:bCs/>
-          <w:sz w:val="23"/>
-          <w:szCs w:val="23"/>
-        </w:rPr>
-        <w:t xml:space="preserve">Detalhes: </w:t>
-      </w:r>
-    </w:p>
-    <w:p>
-      <w:pPr>
-        <w:pStyle w:val="Default"/>
-        <w:rPr>
-          <w:b/>
-          <w:bCs/>
-          <w:sz w:val="28"/>
-          <w:szCs w:val="28"/>
-        </w:rPr>
-      </w:pPr>
-    </w:p>
-    <w:p/>
+        <w:t>Correção de erros de posicionamento de elementos do Dashboard</w:t>
+      </w:r>
+    </w:p>
     <w:sectPr>
       <w:pgSz w:w="11906" w:h="16838"/>
       <w:pgMar w:top="1417" w:right="1701" w:bottom="1417" w:left="1701" w:header="708" w:footer="708" w:gutter="0"/>

</xml_diff>